<commit_message>
found a mistake in a report
swapped the injection image for simplified with the correct simplified injection
</commit_message>
<xml_diff>
--- a/Generated reports/sensitivity or Range of H/Update on Sensitivity and Range of H Accuracy work.docx
+++ b/Generated reports/sensitivity or Range of H/Update on Sensitivity and Range of H Accuracy work.docx
@@ -24,19 +24,7 @@
     </w:p>
     <w:p>
       <w:r>
-        <w:t>To restate the sensitivity analysis findings, using</w:t>
-      </w:r>
-      <w:r>
-        <w:t xml:space="preserve"> the values from Anderson’s Low Order SFR paper as the mean for normal distribution, with</w:t>
-      </w:r>
-      <w:r>
-        <w:t xml:space="preserve"> </w:t>
-      </w:r>
-      <w:r>
-        <w:t>a standard deviation of 15%</w:t>
-      </w:r>
-      <w:r>
-        <w:t>, the following correlation graphs were found:</w:t>
+        <w:t>To restate the sensitivity analysis findings, using the values from Anderson’s Low Order SFR paper as the mean for normal distribution, with a standard deviation of 15%, the following correlation graphs were found:</w:t>
       </w:r>
     </w:p>
     <w:p>
@@ -87,13 +75,8 @@
         <w:t xml:space="preserve">The variables </w:t>
       </w:r>
       <w:r>
-        <w:t xml:space="preserve">R, K, and </w:t>
-      </w:r>
-      <w:proofErr w:type="spellStart"/>
-      <w:r>
-        <w:t>Fh</w:t>
-      </w:r>
-      <w:proofErr w:type="spellEnd"/>
+        <w:t>R, K, and Fh</w:t>
+      </w:r>
       <w:r>
         <w:t xml:space="preserve"> are more than 3 times more correlated to the depth of the frequency Nadir, than Inertia.</w:t>
       </w:r>
@@ -153,15 +136,7 @@
         </w:numPr>
       </w:pPr>
       <w:r>
-        <w:t xml:space="preserve">Find the power Injection, referred to in code as </w:t>
-      </w:r>
-      <w:proofErr w:type="spellStart"/>
-      <w:r>
-        <w:t>SigIn</w:t>
-      </w:r>
-      <w:proofErr w:type="spellEnd"/>
-      <w:r>
-        <w:t>, to completely correct for the transient dip in the GSFR model from step 1.</w:t>
+        <w:t>Find the power Injection, referred to in code as SigIn, to completely correct for the transient dip in the GSFR model from step 1.</w:t>
       </w:r>
     </w:p>
     <w:p>
@@ -208,13 +183,8 @@
         <w:t xml:space="preserve"> percent at a time, and then reruns the GSFR model</w:t>
       </w:r>
       <w:r>
-        <w:t xml:space="preserve"> with </w:t>
-      </w:r>
-      <w:proofErr w:type="spellStart"/>
-      <w:r>
-        <w:t>SigIn</w:t>
-      </w:r>
-      <w:proofErr w:type="spellEnd"/>
+        <w:t xml:space="preserve"> with SigIn</w:t>
+      </w:r>
       <w:r>
         <w:t>, checking the statutory limits for each percent</w:t>
       </w:r>
@@ -231,15 +201,7 @@
         </w:numPr>
       </w:pPr>
       <w:r>
-        <w:t xml:space="preserve">Store the last percent value, plus or minus, which does not violate the statutory limit boundaries. (1%, or 0.99 and 1.01 Hz </w:t>
-      </w:r>
-      <w:proofErr w:type="spellStart"/>
-      <w:r>
-        <w:t>pu</w:t>
-      </w:r>
-      <w:proofErr w:type="spellEnd"/>
-      <w:r>
-        <w:t>)</w:t>
+        <w:t>Store the last percent value, plus or minus, which does not violate the statutory limit boundaries. (1%, or 0.99 and 1.01 Hz pu)</w:t>
       </w:r>
     </w:p>
     <w:p/>
@@ -254,13 +216,7 @@
     </w:p>
     <w:p>
       <w:r>
-        <w:t xml:space="preserve">As mentioned, the values for each variable were taken from </w:t>
-      </w:r>
-      <w:r>
-        <w:t>“Power System Protection”</w:t>
-      </w:r>
-      <w:r>
-        <w:t xml:space="preserve">, but for the initial test, the values were taken from Andersons “A Low Order System Frequency Response”. </w:t>
+        <w:t xml:space="preserve">As mentioned, the values for each variable were taken from “Power System Protection”, but for the initial test, the values were taken from Andersons “A Low Order System Frequency Response”. </w:t>
       </w:r>
     </w:p>
     <w:p>
@@ -380,11 +336,9 @@
             <w:tcW w:w="4508" w:type="dxa"/>
           </w:tcPr>
           <w:p>
-            <w:proofErr w:type="spellStart"/>
             <w:r>
               <w:t>Fh</w:t>
             </w:r>
-            <w:proofErr w:type="spellEnd"/>
           </w:p>
         </w:tc>
         <w:tc>
@@ -468,15 +422,7 @@
     <w:p/>
     <w:p>
       <w:r>
-        <w:t xml:space="preserve">The results of using ONLY the mean value for each variable in the models, found that there was no upper bound. This was tested up to a positive inaccuracy of over 5000%, due entirely to curiosity (further tests were limited to 100%, for practical applications). The testing did find a lower bound which violated the statutory limit 0.99 Hz </w:t>
-      </w:r>
-      <w:proofErr w:type="spellStart"/>
-      <w:r>
-        <w:t>pu</w:t>
-      </w:r>
-      <w:proofErr w:type="spellEnd"/>
-      <w:r>
-        <w:t xml:space="preserve">. </w:t>
+        <w:t xml:space="preserve">The results of using ONLY the mean value for each variable in the models, found that there was no upper bound. This was tested up to a positive inaccuracy of over 5000%, due entirely to curiosity (further tests were limited to 100%, for practical applications). The testing did find a lower bound which violated the statutory limit 0.99 Hz pu. </w:t>
       </w:r>
     </w:p>
     <w:p>
@@ -1271,15 +1217,7 @@
       </w:r>
       <w:r>
         <w:lastRenderedPageBreak/>
-        <w:t xml:space="preserve">These 3  variables were identified during the initial sensitivity analysis, based on correlation factor. The greater the correlation factor, the greater impact on the result. These 3 variables are R, K, and </w:t>
-      </w:r>
-      <w:proofErr w:type="spellStart"/>
-      <w:r>
-        <w:t>Fh</w:t>
-      </w:r>
-      <w:proofErr w:type="spellEnd"/>
-      <w:r>
-        <w:t>.</w:t>
+        <w:t>These 3  variables were identified during the initial sensitivity analysis, based on correlation factor. The greater the correlation factor, the greater impact on the result. These 3 variables are R, K, and Fh.</w:t>
       </w:r>
     </w:p>
     <w:p>
@@ -1434,11 +1372,9 @@
             <w:tcW w:w="3005" w:type="dxa"/>
           </w:tcPr>
           <w:p>
-            <w:proofErr w:type="spellStart"/>
             <w:r>
               <w:t>Fh</w:t>
             </w:r>
-            <w:proofErr w:type="spellEnd"/>
           </w:p>
         </w:tc>
         <w:tc>
@@ -1491,28 +1427,7 @@
           <w:b/>
           <w:bCs/>
         </w:rPr>
-        <w:t xml:space="preserve">Table </w:t>
-      </w:r>
-      <w:r>
-        <w:rPr>
-          <w:b/>
-          <w:bCs/>
-        </w:rPr>
-        <w:t>4</w:t>
-      </w:r>
-      <w:r>
-        <w:rPr>
-          <w:b/>
-          <w:bCs/>
-        </w:rPr>
-        <w:t xml:space="preserve">: Upper and Lower Bounds of accuracy of H per value of </w:t>
-      </w:r>
-      <w:r>
-        <w:rPr>
-          <w:b/>
-          <w:bCs/>
-        </w:rPr>
-        <w:t>H, Ideal Injection</w:t>
+        <w:t>Table 4: Upper and Lower Bounds of accuracy of H per value of H, Ideal Injection</w:t>
       </w:r>
     </w:p>
     <w:tbl>
@@ -2166,35 +2081,7 @@
           <w:b/>
           <w:bCs/>
         </w:rPr>
-        <w:t xml:space="preserve">Table </w:t>
-      </w:r>
-      <w:r>
-        <w:rPr>
-          <w:b/>
-          <w:bCs/>
-        </w:rPr>
-        <w:t>5</w:t>
-      </w:r>
-      <w:r>
-        <w:rPr>
-          <w:b/>
-          <w:bCs/>
-        </w:rPr>
-        <w:t xml:space="preserve">: Upper and Lower Bounds of accuracy of H per value of H, </w:t>
-      </w:r>
-      <w:r>
-        <w:rPr>
-          <w:b/>
-          <w:bCs/>
-        </w:rPr>
-        <w:t>Half</w:t>
-      </w:r>
-      <w:r>
-        <w:rPr>
-          <w:b/>
-          <w:bCs/>
-        </w:rPr>
-        <w:t xml:space="preserve"> Injection</w:t>
+        <w:t>Table 5: Upper and Lower Bounds of accuracy of H per value of H, Half Injection</w:t>
       </w:r>
     </w:p>
     <w:tbl>
@@ -2937,14 +2824,7 @@
           <w:b/>
           <w:bCs/>
         </w:rPr>
-        <w:t>Best-</w:t>
-      </w:r>
-      <w:r>
-        <w:rPr>
-          <w:b/>
-          <w:bCs/>
-        </w:rPr>
-        <w:t>Case Results:</w:t>
+        <w:t>Best-Case Results:</w:t>
       </w:r>
     </w:p>
     <w:p>
@@ -3062,14 +2942,7 @@
                 <w:rFonts w:ascii="Aptos Narrow" w:hAnsi="Aptos Narrow"/>
                 <w:color w:val="000000"/>
               </w:rPr>
-              <w:t>99</w:t>
-            </w:r>
-            <w:r>
-              <w:rPr>
-                <w:rFonts w:ascii="Aptos Narrow" w:hAnsi="Aptos Narrow"/>
-                <w:color w:val="000000"/>
-              </w:rPr>
-              <w:t>%</w:t>
+              <w:t>99%</w:t>
             </w:r>
           </w:p>
         </w:tc>
@@ -3116,14 +2989,7 @@
                 <w:rFonts w:ascii="Aptos Narrow" w:hAnsi="Aptos Narrow"/>
                 <w:color w:val="000000"/>
               </w:rPr>
-              <w:t>99</w:t>
-            </w:r>
-            <w:r>
-              <w:rPr>
-                <w:rFonts w:ascii="Aptos Narrow" w:hAnsi="Aptos Narrow"/>
-                <w:color w:val="000000"/>
-              </w:rPr>
-              <w:t>%</w:t>
+              <w:t>99%</w:t>
             </w:r>
           </w:p>
         </w:tc>
@@ -3170,14 +3036,7 @@
                 <w:rFonts w:ascii="Aptos Narrow" w:hAnsi="Aptos Narrow"/>
                 <w:color w:val="000000"/>
               </w:rPr>
-              <w:t>99</w:t>
-            </w:r>
-            <w:r>
-              <w:rPr>
-                <w:rFonts w:ascii="Aptos Narrow" w:hAnsi="Aptos Narrow"/>
-                <w:color w:val="000000"/>
-              </w:rPr>
-              <w:t>%</w:t>
+              <w:t>99%</w:t>
             </w:r>
           </w:p>
         </w:tc>
@@ -3224,14 +3083,7 @@
                 <w:rFonts w:ascii="Aptos Narrow" w:hAnsi="Aptos Narrow"/>
                 <w:color w:val="000000"/>
               </w:rPr>
-              <w:t>99</w:t>
-            </w:r>
-            <w:r>
-              <w:rPr>
-                <w:rFonts w:ascii="Aptos Narrow" w:hAnsi="Aptos Narrow"/>
-                <w:color w:val="000000"/>
-              </w:rPr>
-              <w:t>%</w:t>
+              <w:t>99%</w:t>
             </w:r>
           </w:p>
         </w:tc>
@@ -4311,15 +4163,7 @@
         <w:t xml:space="preserve">he lower bound depends on the 3 correlated </w:t>
       </w:r>
       <w:r>
-        <w:t xml:space="preserve">variables. The Accuracy Window for H is dependent on R, K, and </w:t>
-      </w:r>
-      <w:proofErr w:type="spellStart"/>
-      <w:r>
-        <w:t>Fh</w:t>
-      </w:r>
-      <w:proofErr w:type="spellEnd"/>
-      <w:r>
-        <w:t>. This research applies only if the settling frequency is above the statutory limit, as i</w:t>
+        <w:t>variables. The Accuracy Window for H is dependent on R, K, and Fh. This research applies only if the settling frequency is above the statutory limit, as i</w:t>
       </w:r>
       <w:r>
         <w:t>f Pd</w:t>
@@ -4571,7 +4415,6 @@
     <w:p>
       <w:pPr>
         <w:pStyle w:val="NormalWeb"/>
-        <w:keepNext/>
       </w:pPr>
       <w:r>
         <w:rPr>
@@ -4579,10 +4422,10 @@
         </w:rPr>
         <w:lastRenderedPageBreak/>
         <w:drawing>
-          <wp:inline distT="0" distB="0" distL="0" distR="0" wp14:anchorId="34F0ADAE" wp14:editId="1C13A88D">
-            <wp:extent cx="5029667" cy="3769743"/>
-            <wp:effectExtent l="0" t="0" r="0" b="2540"/>
-            <wp:docPr id="749382283" name="Picture 3" descr="A graph of a power injection&#10;&#10;Description automatically generated"/>
+          <wp:inline distT="0" distB="0" distL="0" distR="0" wp14:anchorId="0C064922" wp14:editId="5ADE4DE9">
+            <wp:extent cx="5189683" cy="3892550"/>
+            <wp:effectExtent l="0" t="0" r="0" b="0"/>
+            <wp:docPr id="1005884053" name="Picture 1" descr="A graph of a power injection&#10;&#10;Description automatically generated"/>
             <wp:cNvGraphicFramePr>
               <a:graphicFrameLocks xmlns:a="http://schemas.openxmlformats.org/drawingml/2006/main" noChangeAspect="1"/>
             </wp:cNvGraphicFramePr>
@@ -4590,13 +4433,13 @@
               <a:graphicData uri="http://schemas.openxmlformats.org/drawingml/2006/picture">
                 <pic:pic xmlns:pic="http://schemas.openxmlformats.org/drawingml/2006/picture">
                   <pic:nvPicPr>
-                    <pic:cNvPr id="749382283" name="Picture 3" descr="A graph of a power injection&#10;&#10;Description automatically generated"/>
+                    <pic:cNvPr id="1005884053" name="Picture 1" descr="A graph of a power injection&#10;&#10;Description automatically generated"/>
                     <pic:cNvPicPr>
                       <a:picLocks noChangeAspect="1" noChangeArrowheads="1"/>
                     </pic:cNvPicPr>
                   </pic:nvPicPr>
                   <pic:blipFill>
-                    <a:blip r:embed="rId9">
+                    <a:blip r:embed="rId10">
                       <a:extLst>
                         <a:ext uri="{28A0092B-C50C-407E-A947-70E740481C1C}">
                           <a14:useLocalDpi xmlns:a14="http://schemas.microsoft.com/office/drawing/2010/main" val="0"/>
@@ -4611,7 +4454,7 @@
                   <pic:spPr bwMode="auto">
                     <a:xfrm>
                       <a:off x="0" y="0"/>
-                      <a:ext cx="5039568" cy="3777164"/>
+                      <a:ext cx="5193263" cy="3895235"/>
                     </a:xfrm>
                     <a:prstGeom prst="rect">
                       <a:avLst/>

</xml_diff>